<commit_message>
have change some thing in the function document
</commit_message>
<xml_diff>
--- a/数据库查询函数.docx
+++ b/数据库查询函数.docx
@@ -161,7 +161,7 @@
         <w:rPr>
           <w:rFonts w:hint="eastAsia"/>
         </w:rPr>
-        <w:t>考虑这种情</w:t>
+        <w:t>考虑这种情况用</w:t>
       </w:r>
       <w:r>
         <w:rPr>
@@ -169,6 +169,12 @@
         </w:rPr>
         <w:t>json</w:t>
       </w:r>
+      <w:r>
+        <w:rPr>
+          <w:rFonts w:hint="eastAsia"/>
+        </w:rPr>
+        <w:t>传递数据</w:t>
+      </w:r>
     </w:p>
     <w:p>
       <w:r>
@@ -524,6 +530,20 @@
           <w:rFonts w:hint="eastAsia"/>
         </w:rPr>
         <w:t>{</w:t>
+      </w:r>
+    </w:p>
+    <w:p>
+      <w:r>
+        <w:tab/>
+      </w:r>
+      <w:r>
+        <w:tab/>
+      </w:r>
+      <w:r>
+        <w:tab/>
+      </w:r>
+      <w:r>
+        <w:t>考虑是数组的情况</w:t>
       </w:r>
     </w:p>
     <w:p>
@@ -1033,6 +1053,7 @@
         <w:ind w:left="420" w:firstLine="420"/>
       </w:pPr>
       <w:r>
+        <w:lastRenderedPageBreak/>
         <w:t>全部写入</w:t>
       </w:r>
     </w:p>
@@ -1044,13 +1065,783 @@
         <w:rPr>
           <w:rFonts w:hint="eastAsia"/>
         </w:rPr>
+        <w:t>}</w:t>
+      </w:r>
+    </w:p>
+    <w:p>
+      <w:r>
+        <w:t>查找</w:t>
+      </w:r>
+      <w:r>
+        <w:rPr>
+          <w:rFonts w:hint="eastAsia"/>
+        </w:rPr>
+        <w:t>：</w:t>
+      </w:r>
+      <w:r>
+        <w:rPr>
+          <w:rFonts w:hint="eastAsia"/>
+        </w:rPr>
+        <w:t xml:space="preserve"> readslideshow</w:t>
+      </w:r>
+      <w:r>
+        <w:rPr>
+          <w:rFonts w:hint="eastAsia"/>
+        </w:rPr>
+        <w:t>（【</w:t>
+      </w:r>
+      <w:r>
+        <w:rPr>
+          <w:rFonts w:hint="eastAsia"/>
+        </w:rPr>
+        <w:t>return</w:t>
+      </w:r>
+      <w:r>
+        <w:rPr>
+          <w:rFonts w:hint="eastAsia"/>
+        </w:rPr>
+        <w:t>】）</w:t>
+      </w:r>
+      <w:r>
+        <w:rPr>
+          <w:rFonts w:hint="eastAsia"/>
+        </w:rPr>
+        <w:t>{</w:t>
+      </w:r>
+    </w:p>
+    <w:p>
+      <w:pPr>
+        <w:ind w:left="420" w:firstLine="420"/>
+      </w:pPr>
+      <w:r>
+        <w:rPr>
+          <w:rFonts w:hint="eastAsia"/>
+        </w:rPr>
+        <w:t>可选的参数，选择返回值</w:t>
+      </w:r>
+    </w:p>
+    <w:p>
+      <w:pPr>
+        <w:ind w:left="420" w:firstLine="420"/>
+      </w:pPr>
+      <w:r>
+        <w:t>考虑找不到已被删除</w:t>
+      </w:r>
+      <w:r>
+        <w:t>I</w:t>
+      </w:r>
+      <w:r>
+        <w:rPr>
+          <w:rFonts w:hint="eastAsia"/>
+        </w:rPr>
+        <w:t xml:space="preserve"> </w:t>
+      </w:r>
+      <w:r>
+        <w:t>shanchu  dsadas</w:t>
+      </w:r>
+      <w:r>
+        <w:t>图片的情况</w:t>
+      </w:r>
+    </w:p>
+    <w:p>
+      <w:pPr>
+        <w:ind w:left="420" w:firstLine="420"/>
+      </w:pPr>
+      <w:r>
+        <w:rPr>
+          <w:rFonts w:hint="eastAsia"/>
+        </w:rPr>
+        <w:t>}</w:t>
+      </w:r>
+    </w:p>
+    <w:p>
+      <w:r>
+        <w:t>修改</w:t>
+      </w:r>
+      <w:r>
+        <w:rPr>
+          <w:rFonts w:hint="eastAsia"/>
+        </w:rPr>
+        <w:t>：</w:t>
+      </w:r>
+      <w:r>
+        <w:rPr>
+          <w:rFonts w:hint="eastAsia"/>
+        </w:rPr>
+        <w:t xml:space="preserve">  changecomment</w:t>
+      </w:r>
+      <w:r>
+        <w:rPr>
+          <w:rFonts w:hint="eastAsia"/>
+        </w:rPr>
+        <w:t>（）</w:t>
+      </w:r>
+      <w:r>
+        <w:rPr>
+          <w:rFonts w:hint="eastAsia"/>
+        </w:rPr>
+        <w:t>{</w:t>
+      </w:r>
+    </w:p>
+    <w:p>
+      <w:pPr>
+        <w:ind w:left="420" w:firstLine="420"/>
+      </w:pPr>
+      <w:r>
+        <w:t>Deleteslideshow(){}</w:t>
+      </w:r>
+    </w:p>
+    <w:p>
+      <w:pPr>
+        <w:ind w:left="420" w:firstLine="420"/>
+      </w:pPr>
+      <w:r>
+        <w:rPr>
+          <w:rFonts w:hint="eastAsia"/>
+        </w:rPr>
+        <w:t>//</w:t>
+      </w:r>
+      <w:r>
+        <w:rPr>
+          <w:rFonts w:hint="eastAsia"/>
+        </w:rPr>
+        <w:t>先删除全部</w:t>
+      </w:r>
+    </w:p>
+    <w:p>
+      <w:pPr>
+        <w:ind w:left="420" w:firstLine="420"/>
+      </w:pPr>
+      <w:r>
+        <w:t>C</w:t>
+      </w:r>
+      <w:r>
+        <w:rPr>
+          <w:rFonts w:hint="eastAsia"/>
+        </w:rPr>
+        <w:t>reateslideshow()</w:t>
+      </w:r>
+      <w:r>
+        <w:t>{}</w:t>
+      </w:r>
+    </w:p>
+    <w:p>
+      <w:pPr>
+        <w:ind w:left="420" w:firstLine="420"/>
+      </w:pPr>
+      <w:r>
+        <w:rPr>
+          <w:rFonts w:hint="eastAsia"/>
+        </w:rPr>
+        <w:t>//</w:t>
+      </w:r>
+      <w:r>
+        <w:rPr>
+          <w:rFonts w:hint="eastAsia"/>
+        </w:rPr>
+        <w:t>再全部写入</w:t>
+      </w:r>
+    </w:p>
+    <w:p>
+      <w:pPr>
+        <w:ind w:left="420" w:firstLine="420"/>
+      </w:pPr>
+      <w:r>
+        <w:rPr>
+          <w:rFonts w:hint="eastAsia"/>
+        </w:rPr>
+        <w:t>}</w:t>
+      </w:r>
+    </w:p>
+    <w:p/>
+    <w:p/>
+    <w:p>
+      <w:r>
+        <w:rPr>
+          <w:rFonts w:hint="eastAsia"/>
+        </w:rPr>
+        <w:t>4.</w:t>
+      </w:r>
+      <w:r>
+        <w:rPr>
+          <w:rFonts w:hint="eastAsia"/>
+        </w:rPr>
+        <w:t>媒体管理（直接文件操作）：</w:t>
+      </w:r>
+    </w:p>
+    <w:p>
+      <w:r>
+        <w:t>上传图片：</w:t>
+      </w:r>
+      <w:r>
+        <w:rPr>
+          <w:rFonts w:hint="eastAsia"/>
+        </w:rPr>
+        <w:t xml:space="preserve"> uploadpic</w:t>
+      </w:r>
+      <w:r>
+        <w:rPr>
+          <w:rFonts w:hint="eastAsia"/>
+        </w:rPr>
+        <w:t>（</w:t>
+      </w:r>
+      <w:r>
+        <w:rPr>
+          <w:rFonts w:hint="eastAsia"/>
+        </w:rPr>
+        <w:t>file</w:t>
+      </w:r>
+      <w:r>
+        <w:rPr>
+          <w:rFonts w:hint="eastAsia"/>
+        </w:rPr>
+        <w:t>，【</w:t>
+      </w:r>
+      <w:r>
+        <w:rPr>
+          <w:rFonts w:hint="eastAsia"/>
+        </w:rPr>
+        <w:t>type</w:t>
+      </w:r>
+      <w:r>
+        <w:rPr>
+          <w:rFonts w:hint="eastAsia"/>
+        </w:rPr>
+        <w:t>】</w:t>
+      </w:r>
+      <w:r>
+        <w:rPr>
+          <w:rFonts w:hint="eastAsia"/>
+        </w:rPr>
+        <w:t>）</w:t>
+      </w:r>
+      <w:r>
+        <w:rPr>
+          <w:rFonts w:hint="eastAsia"/>
+        </w:rPr>
+        <w:t>{</w:t>
+      </w:r>
+    </w:p>
+    <w:p>
+      <w:pPr>
+        <w:ind w:left="840" w:firstLine="420"/>
+      </w:pPr>
+      <w:r>
+        <w:tab/>
+      </w:r>
+      <w:r>
+        <w:t>利用</w:t>
+      </w:r>
+      <w:r>
+        <w:t>type</w:t>
+      </w:r>
+      <w:r>
+        <w:t>确定上传的文件是放入图片库还是放入文章缩略图包</w:t>
+      </w:r>
+    </w:p>
+    <w:p>
+      <w:pPr>
+        <w:ind w:left="840" w:firstLine="420"/>
+      </w:pPr>
+      <w:r>
+        <w:tab/>
+      </w:r>
+      <w:r>
+        <w:t>默认放在图库</w:t>
+      </w:r>
+    </w:p>
+    <w:p>
+      <w:pPr>
+        <w:ind w:left="840" w:firstLine="420"/>
+      </w:pPr>
+      <w:r>
+        <w:rPr>
+          <w:rFonts w:hint="eastAsia"/>
+        </w:rPr>
+        <w:t>}</w:t>
+      </w:r>
+    </w:p>
+    <w:p>
+      <w:r>
+        <w:t>查询：</w:t>
+      </w:r>
+      <w:r>
+        <w:rPr>
+          <w:rFonts w:hint="eastAsia"/>
+        </w:rPr>
+        <w:t xml:space="preserve">    </w:t>
+      </w:r>
+      <w:r>
+        <w:t xml:space="preserve"> </w:t>
+      </w:r>
+      <w:r>
+        <w:t>readpic(</w:t>
+      </w:r>
+      <w:r>
+        <w:t>type</w:t>
+      </w:r>
+      <w:r>
+        <w:t>){</w:t>
+      </w:r>
+    </w:p>
+    <w:p>
+      <w:r>
+        <w:tab/>
+      </w:r>
+      <w:r>
+        <w:tab/>
+      </w:r>
+      <w:r>
+        <w:tab/>
+      </w:r>
+      <w:r>
+        <w:t>确定从图库还是缩略图库中获取图包</w:t>
+      </w:r>
+    </w:p>
+    <w:p>
+      <w:pPr>
+        <w:ind w:left="840" w:firstLine="420"/>
+      </w:pPr>
+      <w:r>
+        <w:t>R</w:t>
+      </w:r>
+      <w:r>
+        <w:rPr>
+          <w:rFonts w:hint="eastAsia"/>
+        </w:rPr>
+        <w:t>et</w:t>
+      </w:r>
+      <w:r>
+        <w:t xml:space="preserve">urn </w:t>
+      </w:r>
+      <w:r>
+        <w:t>文件名</w:t>
+      </w:r>
+    </w:p>
+    <w:p>
+      <w:pPr>
+        <w:ind w:left="840" w:firstLine="420"/>
+      </w:pPr>
+      <w:r>
+        <w:t>}</w:t>
+      </w:r>
+    </w:p>
+    <w:p>
+      <w:r>
+        <w:t>修改</w:t>
+      </w:r>
+      <w:r>
+        <w:rPr>
+          <w:rFonts w:hint="eastAsia"/>
+        </w:rPr>
+        <w:t>:      changepic</w:t>
+      </w:r>
+      <w:r>
+        <w:rPr>
+          <w:rFonts w:hint="eastAsia"/>
+        </w:rPr>
+        <w:t>（【</w:t>
+      </w:r>
+      <w:r>
+        <w:rPr>
+          <w:rFonts w:hint="eastAsia"/>
+        </w:rPr>
+        <w:t>name</w:t>
+      </w:r>
+      <w:r>
+        <w:rPr>
+          <w:rFonts w:hint="eastAsia"/>
+        </w:rPr>
+        <w:t>】</w:t>
+      </w:r>
+      <w:r>
+        <w:rPr>
+          <w:rFonts w:hint="eastAsia"/>
+        </w:rPr>
+        <w:t>，</w:t>
+      </w:r>
+      <w:r>
+        <w:rPr>
+          <w:rFonts w:hint="eastAsia"/>
+        </w:rPr>
+        <w:t>type</w:t>
+      </w:r>
+      <w:r>
+        <w:rPr>
+          <w:rFonts w:hint="eastAsia"/>
+        </w:rPr>
+        <w:t>）</w:t>
+      </w:r>
+      <w:r>
+        <w:rPr>
+          <w:rFonts w:hint="eastAsia"/>
+        </w:rPr>
+        <w:t>{</w:t>
+      </w:r>
+    </w:p>
+    <w:p>
+      <w:r>
+        <w:tab/>
+      </w:r>
+      <w:r>
+        <w:tab/>
+      </w:r>
+      <w:r>
+        <w:tab/>
+      </w:r>
+      <w:r>
+        <w:t>支持数组，批量改名</w:t>
+      </w:r>
+    </w:p>
+    <w:p>
+      <w:pPr>
+        <w:ind w:left="840" w:firstLine="420"/>
+      </w:pPr>
+      <w:r>
+        <w:t>需要确认一次是否已经置于滑动板中，是否被文章所使用</w:t>
+      </w:r>
+    </w:p>
+    <w:p>
+      <w:pPr>
+        <w:ind w:left="840" w:firstLine="420"/>
+      </w:pPr>
+      <w:r>
+        <w:t>Type</w:t>
+      </w:r>
+      <w:r>
+        <w:t>同上</w:t>
+      </w:r>
+    </w:p>
+    <w:p>
+      <w:pPr>
+        <w:ind w:left="840" w:firstLine="420"/>
+      </w:pPr>
+      <w:r>
+        <w:rPr>
+          <w:rFonts w:hint="eastAsia"/>
+        </w:rPr>
+        <w:t>}</w:t>
+      </w:r>
+    </w:p>
+    <w:p>
+      <w:r>
+        <w:rPr>
+          <w:rFonts w:hint="eastAsia"/>
+        </w:rPr>
+        <w:t>删除</w:t>
+      </w:r>
+      <w:r>
+        <w:rPr>
+          <w:rFonts w:hint="eastAsia"/>
+        </w:rPr>
+        <w:t>:</w:t>
+      </w:r>
+      <w:r>
+        <w:rPr>
+          <w:rFonts w:hint="eastAsia"/>
+        </w:rPr>
+        <w:tab/>
+        <w:t xml:space="preserve">   </w:t>
+      </w:r>
+      <w:r>
+        <w:rPr>
+          <w:rFonts w:hint="eastAsia"/>
+        </w:rPr>
+        <w:t>s</w:t>
+      </w:r>
+      <w:r>
+        <w:t>hanchu(</w:t>
+      </w:r>
+      <w:r>
+        <w:t>【</w:t>
+      </w:r>
+      <w:r>
+        <w:t>name</w:t>
+      </w:r>
+      <w:r>
+        <w:t>】，</w:t>
+      </w:r>
+      <w:r>
+        <w:t>type){</w:t>
+      </w:r>
+    </w:p>
+    <w:p>
+      <w:r>
+        <w:tab/>
+      </w:r>
+      <w:r>
+        <w:tab/>
+      </w:r>
+      <w:r>
+        <w:tab/>
+      </w:r>
+      <w:r>
+        <w:t>需要确认一次在文章中和滑动板的使用</w:t>
+      </w:r>
+    </w:p>
+    <w:p>
+      <w:r>
+        <w:tab/>
+      </w:r>
+      <w:r>
+        <w:tab/>
+      </w:r>
+      <w:r>
+        <w:tab/>
+        <w:t>Type</w:t>
+      </w:r>
+      <w:r>
+        <w:t>同上</w:t>
+      </w:r>
+    </w:p>
+    <w:p>
+      <w:pPr>
+        <w:ind w:left="840" w:firstLine="420"/>
+      </w:pPr>
+      <w:r>
+        <w:t>}</w:t>
+      </w:r>
+    </w:p>
+    <w:p/>
+    <w:p/>
+    <w:p>
+      <w:r>
+        <w:rPr>
+          <w:rFonts w:hint="eastAsia"/>
+        </w:rPr>
+        <w:t>5.</w:t>
+      </w:r>
+      <w:r>
+        <w:rPr>
+          <w:rFonts w:hint="eastAsia"/>
+        </w:rPr>
+        <w:t>模块配置信息</w:t>
+      </w:r>
+    </w:p>
+    <w:p>
+      <w:r>
+        <w:t>写：</w:t>
+      </w:r>
+      <w:r>
+        <w:rPr>
+          <w:rFonts w:hint="eastAsia"/>
+        </w:rPr>
+        <w:t xml:space="preserve">   writrpeizhi</w:t>
+      </w:r>
+      <w:r>
+        <w:t>(type){</w:t>
+      </w:r>
+    </w:p>
+    <w:p>
+      <w:pPr>
+        <w:ind w:left="420" w:firstLine="420"/>
+      </w:pPr>
+      <w:r>
+        <w:t>//</w:t>
+      </w:r>
+      <w:r>
+        <w:t>写入需要在某个模块置顶的信息</w:t>
+      </w:r>
+    </w:p>
+    <w:p>
+      <w:pPr>
+        <w:ind w:left="420" w:firstLine="420"/>
+      </w:pPr>
+      <w:r>
+        <w:t>//type</w:t>
+      </w:r>
+      <w:r>
+        <w:t>表示要写入的模块字段</w:t>
+      </w:r>
+    </w:p>
+    <w:p>
+      <w:pPr>
+        <w:ind w:left="420" w:firstLine="420"/>
+      </w:pPr>
+      <w:r>
+        <w:t>}</w:t>
+      </w:r>
+    </w:p>
+    <w:p>
+      <w:r>
+        <w:rPr>
+          <w:rFonts w:hint="eastAsia"/>
+        </w:rPr>
+        <w:t>读：</w:t>
+      </w:r>
+      <w:r>
+        <w:rPr>
+          <w:rFonts w:hint="eastAsia"/>
+        </w:rPr>
+        <w:t xml:space="preserve">   read</w:t>
+      </w:r>
+      <w:r>
+        <w:rPr>
+          <w:rFonts w:hint="eastAsia"/>
+        </w:rPr>
+        <w:t>peizhi</w:t>
+      </w:r>
+      <w:r>
+        <w:rPr>
+          <w:rFonts w:hint="eastAsia"/>
+        </w:rPr>
+        <w:t>（</w:t>
+      </w:r>
+      <w:r>
+        <w:rPr>
+          <w:rFonts w:hint="eastAsia"/>
+        </w:rPr>
+        <w:t>type</w:t>
+      </w:r>
+      <w:r>
+        <w:rPr>
+          <w:rFonts w:hint="eastAsia"/>
+        </w:rPr>
+        <w:t>）</w:t>
+      </w:r>
+      <w:r>
+        <w:rPr>
+          <w:rFonts w:hint="eastAsia"/>
+        </w:rPr>
+        <w:t>{</w:t>
+      </w:r>
+    </w:p>
+    <w:p>
+      <w:pPr>
+        <w:ind w:left="420" w:firstLine="420"/>
+      </w:pPr>
+      <w:r>
+        <w:t xml:space="preserve">//type </w:t>
+      </w:r>
+      <w:r>
+        <w:t>确定选择的模块</w:t>
+      </w:r>
+    </w:p>
+    <w:p>
+      <w:pPr>
+        <w:ind w:left="420" w:firstLine="420"/>
+      </w:pPr>
+      <w:r>
+        <w:rPr>
+          <w:rFonts w:hint="eastAsia"/>
+        </w:rPr>
+        <w:t>}</w:t>
+      </w:r>
+    </w:p>
+    <w:p>
+      <w:r>
+        <w:t>删除</w:t>
+      </w:r>
+      <w:r>
+        <w:rPr>
+          <w:rFonts w:hint="eastAsia"/>
+        </w:rPr>
+        <w:t>：</w:t>
+      </w:r>
+      <w:r>
+        <w:rPr>
+          <w:rFonts w:hint="eastAsia"/>
+        </w:rPr>
+        <w:t xml:space="preserve"> delete</w:t>
+      </w:r>
+      <w:r>
+        <w:t>peizhi(type){</w:t>
+      </w:r>
+    </w:p>
+    <w:p>
+      <w:pPr>
+        <w:ind w:left="420" w:firstLine="420"/>
+      </w:pPr>
+      <w:r>
+        <w:t xml:space="preserve">Type </w:t>
+      </w:r>
+      <w:r>
+        <w:t>同上</w:t>
+      </w:r>
+    </w:p>
+    <w:p>
+      <w:pPr>
+        <w:ind w:left="420" w:firstLine="420"/>
+      </w:pPr>
+      <w:r>
         <w:lastRenderedPageBreak/>
         <w:t>}</w:t>
       </w:r>
     </w:p>
     <w:p>
       <w:r>
-        <w:t>查找</w:t>
+        <w:t>修改</w:t>
+      </w:r>
+      <w:r>
+        <w:rPr>
+          <w:rFonts w:hint="eastAsia"/>
+        </w:rPr>
+        <w:t>=</w:t>
+      </w:r>
+      <w:r>
+        <w:t>删除</w:t>
+      </w:r>
+      <w:r>
+        <w:rPr>
+          <w:rFonts w:hint="eastAsia"/>
+        </w:rPr>
+        <w:t>+</w:t>
+      </w:r>
+      <w:r>
+        <w:rPr>
+          <w:rFonts w:hint="eastAsia"/>
+        </w:rPr>
+        <w:t>写入</w:t>
+      </w:r>
+    </w:p>
+    <w:p/>
+    <w:p>
+      <w:r>
+        <w:rPr>
+          <w:rFonts w:hint="eastAsia"/>
+        </w:rPr>
+        <w:t>6.</w:t>
+      </w:r>
+      <w:r>
+        <w:rPr>
+          <w:rFonts w:hint="eastAsia"/>
+        </w:rPr>
+        <w:t>分类：</w:t>
+      </w:r>
+      <w:r>
+        <w:rPr>
+          <w:rFonts w:hint="eastAsia"/>
+        </w:rPr>
+        <w:t>无</w:t>
+      </w:r>
+      <w:r>
+        <w:rPr>
+          <w:rFonts w:hint="eastAsia"/>
+        </w:rPr>
+        <w:t xml:space="preserve">ID </w:t>
+      </w:r>
+      <w:r>
+        <w:rPr>
+          <w:rFonts w:hint="eastAsia"/>
+        </w:rPr>
+        <w:t>直接</w:t>
+      </w:r>
+      <w:r>
+        <w:rPr>
+          <w:rFonts w:hint="eastAsia"/>
+        </w:rPr>
+        <w:t>type</w:t>
+      </w:r>
+      <w:r>
+        <w:rPr>
+          <w:rFonts w:hint="eastAsia"/>
+        </w:rPr>
+        <w:t>定位</w:t>
+      </w:r>
+    </w:p>
+    <w:p>
+      <w:r>
+        <w:t>写入</w:t>
       </w:r>
       <w:r>
         <w:rPr>
@@ -1062,25 +1853,16 @@
         <w:rPr>
           <w:rFonts w:hint="eastAsia"/>
         </w:rPr>
-        <w:t xml:space="preserve"> readslideshow</w:t>
-      </w:r>
-      <w:r>
-        <w:rPr>
-          <w:rFonts w:hint="eastAsia"/>
-        </w:rPr>
-        <w:t>（【</w:t>
-      </w:r>
-      <w:r>
-        <w:rPr>
-          <w:rFonts w:hint="eastAsia"/>
-        </w:rPr>
-        <w:t>return</w:t>
-      </w:r>
-      <w:r>
-        <w:rPr>
-          <w:rFonts w:hint="eastAsia"/>
-        </w:rPr>
-        <w:t>】）</w:t>
+        <w:t xml:space="preserve"> </w:t>
+      </w:r>
+      <w:r>
+        <w:t xml:space="preserve"> createtype</w:t>
+      </w:r>
+      <w:r>
+        <w:rPr>
+          <w:rFonts w:hint="eastAsia"/>
+        </w:rPr>
+        <w:t>（）</w:t>
       </w:r>
       <w:r>
         <w:rPr>
@@ -1090,37 +1872,14 @@
       </w:r>
     </w:p>
     <w:p>
-      <w:pPr>
-        <w:ind w:left="420" w:firstLine="420"/>
-      </w:pPr>
-      <w:r>
-        <w:rPr>
-          <w:rFonts w:hint="eastAsia"/>
-        </w:rPr>
-        <w:t>可选的参数，选择返回值</w:t>
-      </w:r>
-    </w:p>
-    <w:p>
-      <w:pPr>
-        <w:ind w:left="420" w:firstLine="420"/>
-      </w:pPr>
-      <w:r>
-        <w:t>考虑找不到已被删除</w:t>
-      </w:r>
-      <w:r>
-        <w:t>I</w:t>
-      </w:r>
-      <w:r>
-        <w:rPr>
-          <w:rFonts w:hint="eastAsia"/>
-        </w:rPr>
-        <w:t xml:space="preserve"> </w:t>
-      </w:r>
-      <w:r>
-        <w:t>shanchu  dsadas</w:t>
-      </w:r>
-      <w:r>
-        <w:t>图片的情况</w:t>
+      <w:r>
+        <w:tab/>
+      </w:r>
+      <w:r>
+        <w:tab/>
+      </w:r>
+      <w:r>
+        <w:t>考虑已经存在的分类</w:t>
       </w:r>
     </w:p>
     <w:p>
@@ -1136,19 +1895,111 @@
     </w:p>
     <w:p>
       <w:r>
+        <w:t>读取</w:t>
+      </w:r>
+      <w:r>
+        <w:tab/>
+        <w:t>readtype</w:t>
+      </w:r>
+      <w:r>
+        <w:rPr>
+          <w:rFonts w:hint="eastAsia"/>
+        </w:rPr>
+        <w:t>（）</w:t>
+      </w:r>
+      <w:r>
+        <w:rPr>
+          <w:rFonts w:hint="eastAsia"/>
+        </w:rPr>
+        <w:t>{</w:t>
+      </w:r>
+    </w:p>
+    <w:p>
+      <w:pPr>
+        <w:ind w:left="420" w:firstLine="420"/>
+      </w:pPr>
+      <w:r>
+        <w:t>返回所有字段值</w:t>
+      </w:r>
+    </w:p>
+    <w:p>
+      <w:pPr>
+        <w:ind w:left="420" w:firstLine="420"/>
+      </w:pPr>
+      <w:r>
+        <w:rPr>
+          <w:rFonts w:hint="eastAsia"/>
+        </w:rPr>
+        <w:t>}</w:t>
+      </w:r>
+    </w:p>
+    <w:p>
+      <w:r>
+        <w:t>删除</w:t>
+      </w:r>
+      <w:r>
+        <w:rPr>
+          <w:rFonts w:hint="eastAsia"/>
+        </w:rPr>
+        <w:t>：</w:t>
+      </w:r>
+      <w:r>
+        <w:rPr>
+          <w:rFonts w:hint="eastAsia"/>
+        </w:rPr>
+        <w:t xml:space="preserve">  delete</w:t>
+      </w:r>
+      <w:r>
+        <w:rPr>
+          <w:rFonts w:hint="eastAsia"/>
+        </w:rPr>
+        <w:t>type</w:t>
+      </w:r>
+      <w:r>
+        <w:rPr>
+          <w:rFonts w:hint="eastAsia"/>
+        </w:rPr>
+        <w:t>（</w:t>
+      </w:r>
+      <w:r>
+        <w:rPr>
+          <w:rFonts w:hint="eastAsia"/>
+        </w:rPr>
+        <w:t>type</w:t>
+      </w:r>
+      <w:r>
+        <w:rPr>
+          <w:rFonts w:hint="eastAsia"/>
+        </w:rPr>
+        <w:t>）</w:t>
+      </w:r>
+      <w:r>
+        <w:rPr>
+          <w:rFonts w:hint="eastAsia"/>
+        </w:rPr>
+        <w:t>{</w:t>
+      </w:r>
+    </w:p>
+    <w:p>
+      <w:pPr>
+        <w:ind w:left="420" w:firstLine="420"/>
+      </w:pPr>
+      <w:r>
+        <w:rPr>
+          <w:rFonts w:hint="eastAsia"/>
+        </w:rPr>
+        <w:t>}</w:t>
+      </w:r>
+    </w:p>
+    <w:p>
+      <w:r>
         <w:t>修改</w:t>
       </w:r>
       <w:r>
         <w:rPr>
           <w:rFonts w:hint="eastAsia"/>
         </w:rPr>
-        <w:t>：</w:t>
-      </w:r>
-      <w:r>
-        <w:rPr>
-          <w:rFonts w:hint="eastAsia"/>
-        </w:rPr>
-        <w:t xml:space="preserve">  changecomment</w:t>
+        <w:t xml:space="preserve">    changetype</w:t>
       </w:r>
       <w:r>
         <w:rPr>
@@ -1164,62 +2015,39 @@
       </w:r>
     </w:p>
     <w:p>
-      <w:pPr>
-        <w:ind w:left="420" w:firstLine="420"/>
-      </w:pPr>
-      <w:r>
-        <w:t>Deleteslideshow(){}</w:t>
-      </w:r>
-    </w:p>
-    <w:p>
-      <w:pPr>
-        <w:ind w:left="420" w:firstLine="420"/>
-      </w:pPr>
-      <w:r>
-        <w:rPr>
-          <w:rFonts w:hint="eastAsia"/>
-        </w:rPr>
-        <w:t>//</w:t>
-      </w:r>
-      <w:r>
-        <w:rPr>
-          <w:rFonts w:hint="eastAsia"/>
-        </w:rPr>
-        <w:t>先删除全部</w:t>
-      </w:r>
-    </w:p>
-    <w:p>
-      <w:pPr>
-        <w:ind w:left="420" w:firstLine="420"/>
-      </w:pPr>
-      <w:r>
-        <w:t>C</w:t>
-      </w:r>
-      <w:r>
-        <w:rPr>
-          <w:rFonts w:hint="eastAsia"/>
-        </w:rPr>
-        <w:t>reateslideshow()</w:t>
-      </w:r>
-      <w:r>
-        <w:t>{}</w:t>
-      </w:r>
-    </w:p>
-    <w:p>
-      <w:pPr>
-        <w:ind w:left="420" w:firstLine="420"/>
-      </w:pPr>
-      <w:r>
-        <w:rPr>
-          <w:rFonts w:hint="eastAsia"/>
-        </w:rPr>
-        <w:t>//</w:t>
-      </w:r>
-      <w:r>
-        <w:rPr>
-          <w:rFonts w:hint="eastAsia"/>
-        </w:rPr>
-        <w:t>再全部写入</w:t>
+      <w:r>
+        <w:tab/>
+      </w:r>
+      <w:r>
+        <w:tab/>
+      </w:r>
+      <w:r>
+        <w:t>不允许改变名字</w:t>
+      </w:r>
+      <w:r>
+        <w:rPr>
+          <w:rFonts w:hint="eastAsia"/>
+        </w:rPr>
+        <w:t>。如果要改名字就删除重建</w:t>
+      </w:r>
+    </w:p>
+    <w:p>
+      <w:r>
+        <w:tab/>
+      </w:r>
+      <w:r>
+        <w:tab/>
+      </w:r>
+      <w:r>
+        <w:t>分类删除后所有原来分类的变为未分类</w:t>
+      </w:r>
+    </w:p>
+    <w:p>
+      <w:r>
+        <w:tab/>
+      </w:r>
+      <w:r>
+        <w:tab/>
       </w:r>
     </w:p>
     <w:p>
@@ -1235,29 +2063,105 @@
     </w:p>
     <w:p/>
     <w:p/>
-    <w:p>
-      <w:r>
-        <w:rPr>
-          <w:rFonts w:hint="eastAsia"/>
-        </w:rPr>
-        <w:t>4.</w:t>
-      </w:r>
-      <w:r>
-        <w:rPr>
-          <w:rFonts w:hint="eastAsia"/>
-        </w:rPr>
-        <w:t>媒体管理（直接文件操作）：</w:t>
-      </w:r>
-    </w:p>
-    <w:p>
-      <w:r>
-        <w:t>上传图片：</w:t>
-      </w:r>
-      <w:r>
-        <w:rPr>
-          <w:rFonts w:hint="eastAsia"/>
-        </w:rPr>
-        <w:t xml:space="preserve"> uploadpic</w:t>
+    <w:p/>
+    <w:p>
+      <w:r>
+        <w:rPr>
+          <w:rFonts w:hint="eastAsia"/>
+        </w:rPr>
+        <w:t>7.</w:t>
+      </w:r>
+      <w:r>
+        <w:rPr>
+          <w:rFonts w:hint="eastAsia"/>
+        </w:rPr>
+        <w:t>图库管理</w:t>
+      </w:r>
+    </w:p>
+    <w:p>
+      <w:r>
+        <w:t>上传</w:t>
+      </w:r>
+      <w:r>
+        <w:rPr>
+          <w:rFonts w:hint="eastAsia"/>
+        </w:rPr>
+        <w:t>：</w:t>
+      </w:r>
+      <w:r>
+        <w:rPr>
+          <w:rFonts w:hint="eastAsia"/>
+        </w:rPr>
+        <w:t xml:space="preserve"> </w:t>
+      </w:r>
+      <w:r>
+        <w:t>uploadpic( where</w:t>
+      </w:r>
+      <w:r>
+        <w:rPr>
+          <w:rFonts w:hint="eastAsia"/>
+        </w:rPr>
+        <w:t>){</w:t>
+      </w:r>
+    </w:p>
+    <w:p>
+      <w:pPr>
+        <w:rPr>
+          <w:rFonts w:hint="eastAsia"/>
+        </w:rPr>
+      </w:pPr>
+      <w:r>
+        <w:tab/>
+      </w:r>
+      <w:r>
+        <w:tab/>
+      </w:r>
+      <w:r>
+        <w:t>传入图库还是传入缩略图包</w:t>
+      </w:r>
+    </w:p>
+    <w:p>
+      <w:pPr>
+        <w:ind w:left="420" w:firstLine="420"/>
+        <w:rPr>
+          <w:rFonts w:hint="eastAsia"/>
+        </w:rPr>
+      </w:pPr>
+      <w:r>
+        <w:t>}</w:t>
+      </w:r>
+    </w:p>
+    <w:p>
+      <w:r>
+        <w:t>读取</w:t>
+      </w:r>
+      <w:r>
+        <w:rPr>
+          <w:rFonts w:hint="eastAsia"/>
+        </w:rPr>
+        <w:t>：</w:t>
+      </w:r>
+    </w:p>
+    <w:p>
+      <w:r>
+        <w:t>修改</w:t>
+      </w:r>
+      <w:r>
+        <w:rPr>
+          <w:rFonts w:hint="eastAsia"/>
+        </w:rPr>
+        <w:t>：</w:t>
+      </w:r>
+    </w:p>
+    <w:p>
+      <w:r>
+        <w:t>删除</w:t>
+      </w:r>
+      <w:r>
+        <w:rPr>
+          <w:rFonts w:hint="eastAsia"/>
+        </w:rPr>
+        <w:t xml:space="preserve">  deletepic</w:t>
       </w:r>
       <w:r>
         <w:rPr>
@@ -1269,25 +2173,7 @@
         <w:rPr>
           <w:rFonts w:hint="eastAsia"/>
         </w:rPr>
-        <w:t>file</w:t>
-      </w:r>
-      <w:r>
-        <w:rPr>
-          <w:rFonts w:hint="eastAsia"/>
-        </w:rPr>
-        <w:t>，【</w:t>
-      </w:r>
-      <w:r>
-        <w:rPr>
-          <w:rFonts w:hint="eastAsia"/>
-        </w:rPr>
-        <w:t>type</w:t>
-      </w:r>
-      <w:r>
-        <w:rPr>
-          <w:rFonts w:hint="eastAsia"/>
-        </w:rPr>
-        <w:t>】</w:t>
+        <w:t>name</w:t>
       </w:r>
       <w:r>
         <w:rPr>
@@ -1304,742 +2190,34 @@
     </w:p>
     <w:p>
       <w:pPr>
-        <w:ind w:left="840" w:firstLine="420"/>
-      </w:pPr>
-      <w:r>
-        <w:tab/>
-      </w:r>
-      <w:r>
-        <w:t>利用</w:t>
-      </w:r>
-      <w:r>
-        <w:t>type</w:t>
-      </w:r>
-      <w:r>
-        <w:t>确定上传的文件是放入图片库还是放入文章缩略图包</w:t>
-      </w:r>
-    </w:p>
-    <w:p>
-      <w:pPr>
-        <w:ind w:left="840" w:firstLine="420"/>
-      </w:pPr>
-      <w:r>
-        <w:tab/>
-      </w:r>
-      <w:r>
-        <w:t>默认放在图库</w:t>
-      </w:r>
-    </w:p>
-    <w:p>
-      <w:pPr>
-        <w:ind w:left="840" w:firstLine="420"/>
-      </w:pPr>
-      <w:r>
-        <w:rPr>
-          <w:rFonts w:hint="eastAsia"/>
-        </w:rPr>
-        <w:t>}</w:t>
-      </w:r>
-    </w:p>
-    <w:p>
-      <w:r>
-        <w:t>查询：</w:t>
-      </w:r>
-      <w:r>
-        <w:rPr>
-          <w:rFonts w:hint="eastAsia"/>
-        </w:rPr>
-        <w:t xml:space="preserve">    </w:t>
-      </w:r>
-      <w:r>
-        <w:t xml:space="preserve"> </w:t>
-      </w:r>
-      <w:r>
-        <w:t>readpic(</w:t>
-      </w:r>
-      <w:r>
-        <w:t>type</w:t>
-      </w:r>
-      <w:r>
-        <w:t>){</w:t>
-      </w:r>
-    </w:p>
-    <w:p>
-      <w:r>
-        <w:tab/>
-      </w:r>
-      <w:r>
-        <w:tab/>
-      </w:r>
-      <w:r>
-        <w:tab/>
-      </w:r>
-      <w:r>
-        <w:t>确定从图库还是缩略图库中获取图包</w:t>
-      </w:r>
-    </w:p>
-    <w:p>
-      <w:pPr>
-        <w:ind w:left="840" w:firstLine="420"/>
-      </w:pPr>
-      <w:r>
-        <w:t>R</w:t>
-      </w:r>
-      <w:r>
-        <w:rPr>
-          <w:rFonts w:hint="eastAsia"/>
-        </w:rPr>
-        <w:t>et</w:t>
-      </w:r>
-      <w:r>
-        <w:t xml:space="preserve">urn </w:t>
-      </w:r>
-      <w:r>
-        <w:t>文件名</w:t>
-      </w:r>
-    </w:p>
-    <w:p>
-      <w:pPr>
-        <w:ind w:left="840" w:firstLine="420"/>
-      </w:pPr>
-      <w:r>
-        <w:t>}</w:t>
-      </w:r>
-    </w:p>
-    <w:p>
-      <w:r>
-        <w:t>修改</w:t>
-      </w:r>
-      <w:r>
-        <w:rPr>
-          <w:rFonts w:hint="eastAsia"/>
-        </w:rPr>
-        <w:t>:      changepic</w:t>
-      </w:r>
-      <w:r>
-        <w:rPr>
-          <w:rFonts w:hint="eastAsia"/>
-        </w:rPr>
-        <w:t>（【</w:t>
-      </w:r>
-      <w:r>
-        <w:rPr>
-          <w:rFonts w:hint="eastAsia"/>
-        </w:rPr>
-        <w:t>name</w:t>
-      </w:r>
-      <w:r>
-        <w:rPr>
-          <w:rFonts w:hint="eastAsia"/>
-        </w:rPr>
-        <w:t>】</w:t>
-      </w:r>
-      <w:r>
-        <w:rPr>
-          <w:rFonts w:hint="eastAsia"/>
-        </w:rPr>
-        <w:t>，</w:t>
-      </w:r>
-      <w:r>
-        <w:rPr>
-          <w:rFonts w:hint="eastAsia"/>
-        </w:rPr>
-        <w:t>type</w:t>
-      </w:r>
-      <w:r>
-        <w:rPr>
-          <w:rFonts w:hint="eastAsia"/>
-        </w:rPr>
-        <w:t>）</w:t>
-      </w:r>
-      <w:r>
-        <w:rPr>
-          <w:rFonts w:hint="eastAsia"/>
-        </w:rPr>
-        <w:t>{</w:t>
-      </w:r>
-    </w:p>
-    <w:p>
-      <w:r>
-        <w:tab/>
-      </w:r>
-      <w:r>
-        <w:tab/>
-      </w:r>
-      <w:r>
-        <w:tab/>
-      </w:r>
-      <w:r>
-        <w:t>支持数组，批量改名</w:t>
-      </w:r>
-    </w:p>
-    <w:p>
-      <w:pPr>
-        <w:ind w:left="840" w:firstLine="420"/>
-      </w:pPr>
-      <w:r>
-        <w:t>需要确认一次是否已经置于滑动板中，是否被文章所使用</w:t>
-      </w:r>
-    </w:p>
-    <w:p>
-      <w:pPr>
-        <w:ind w:left="840" w:firstLine="420"/>
-      </w:pPr>
-      <w:r>
-        <w:t>Type</w:t>
-      </w:r>
-      <w:r>
-        <w:t>同上</w:t>
-      </w:r>
-    </w:p>
-    <w:p>
-      <w:pPr>
-        <w:ind w:left="840" w:firstLine="420"/>
-      </w:pPr>
-      <w:r>
-        <w:rPr>
-          <w:rFonts w:hint="eastAsia"/>
-        </w:rPr>
-        <w:t>}</w:t>
-      </w:r>
-    </w:p>
-    <w:p>
-      <w:r>
-        <w:rPr>
-          <w:rFonts w:hint="eastAsia"/>
-        </w:rPr>
-        <w:t>删除</w:t>
-      </w:r>
-      <w:r>
-        <w:rPr>
-          <w:rFonts w:hint="eastAsia"/>
-        </w:rPr>
-        <w:t>:</w:t>
-      </w:r>
-      <w:r>
-        <w:rPr>
-          <w:rFonts w:hint="eastAsia"/>
-        </w:rPr>
-        <w:tab/>
-        <w:t xml:space="preserve">   </w:t>
-      </w:r>
-      <w:r>
-        <w:rPr>
-          <w:rFonts w:hint="eastAsia"/>
-        </w:rPr>
-        <w:t>s</w:t>
-      </w:r>
-      <w:r>
-        <w:t>hanchu(</w:t>
-      </w:r>
-      <w:r>
-        <w:t>【</w:t>
-      </w:r>
-      <w:r>
-        <w:t>name</w:t>
-      </w:r>
-      <w:r>
-        <w:t>】，</w:t>
-      </w:r>
-      <w:r>
-        <w:t>type){</w:t>
-      </w:r>
-    </w:p>
-    <w:p>
-      <w:pPr>
-        <w:rPr>
-          <w:rFonts w:hint="eastAsia"/>
-        </w:rPr>
-      </w:pPr>
-      <w:r>
-        <w:tab/>
-      </w:r>
-      <w:r>
-        <w:tab/>
-      </w:r>
-      <w:r>
-        <w:tab/>
-      </w:r>
-      <w:r>
-        <w:t>需要确认一次在文章中和滑动板的使用</w:t>
-      </w:r>
-    </w:p>
-    <w:p>
-      <w:r>
-        <w:tab/>
-      </w:r>
-      <w:r>
-        <w:tab/>
-      </w:r>
-      <w:r>
-        <w:tab/>
-        <w:t>Type</w:t>
-      </w:r>
-      <w:r>
-        <w:t>同上</w:t>
-      </w:r>
-    </w:p>
-    <w:p>
-      <w:pPr>
-        <w:ind w:left="840" w:firstLine="420"/>
-      </w:pPr>
-      <w:r>
-        <w:t>}</w:t>
-      </w:r>
-    </w:p>
-    <w:p/>
-    <w:p/>
-    <w:p>
-      <w:r>
-        <w:rPr>
-          <w:rFonts w:hint="eastAsia"/>
-        </w:rPr>
-        <w:t>5.</w:t>
-      </w:r>
-      <w:r>
-        <w:rPr>
-          <w:rFonts w:hint="eastAsia"/>
-        </w:rPr>
-        <w:t>模块配置信息</w:t>
-      </w:r>
-    </w:p>
-    <w:p>
-      <w:r>
-        <w:t>写：</w:t>
-      </w:r>
-      <w:r>
-        <w:rPr>
-          <w:rFonts w:hint="eastAsia"/>
-        </w:rPr>
-        <w:t xml:space="preserve">   writrpeizhi</w:t>
-      </w:r>
-      <w:r>
-        <w:t>(type){</w:t>
-      </w:r>
-    </w:p>
-    <w:p>
-      <w:pPr>
-        <w:ind w:left="420" w:firstLine="420"/>
-      </w:pPr>
-      <w:r>
-        <w:t>//</w:t>
-      </w:r>
-      <w:r>
-        <w:t>写入需要在某个模块置顶的信息</w:t>
-      </w:r>
-    </w:p>
-    <w:p>
-      <w:pPr>
-        <w:ind w:left="420" w:firstLine="420"/>
-      </w:pPr>
-      <w:r>
-        <w:t>//type</w:t>
-      </w:r>
-      <w:r>
-        <w:t>表示要写入的模块字段</w:t>
-      </w:r>
-    </w:p>
-    <w:p>
-      <w:pPr>
-        <w:ind w:left="420" w:firstLine="420"/>
-      </w:pPr>
-      <w:r>
-        <w:t>}</w:t>
-      </w:r>
-    </w:p>
-    <w:p>
-      <w:r>
-        <w:rPr>
-          <w:rFonts w:hint="eastAsia"/>
-        </w:rPr>
-        <w:t>读：</w:t>
-      </w:r>
-      <w:r>
-        <w:rPr>
-          <w:rFonts w:hint="eastAsia"/>
-        </w:rPr>
-        <w:t xml:space="preserve">   read</w:t>
-      </w:r>
-      <w:r>
-        <w:rPr>
-          <w:rFonts w:hint="eastAsia"/>
-        </w:rPr>
-        <w:t>peizhi</w:t>
-      </w:r>
-      <w:r>
-        <w:rPr>
-          <w:rFonts w:hint="eastAsia"/>
-        </w:rPr>
-        <w:t>（</w:t>
-      </w:r>
-      <w:r>
-        <w:rPr>
-          <w:rFonts w:hint="eastAsia"/>
-        </w:rPr>
-        <w:t>type</w:t>
-      </w:r>
-      <w:r>
-        <w:rPr>
-          <w:rFonts w:hint="eastAsia"/>
-        </w:rPr>
-        <w:t>）</w:t>
-      </w:r>
-      <w:r>
-        <w:rPr>
-          <w:rFonts w:hint="eastAsia"/>
-        </w:rPr>
-        <w:t>{</w:t>
-      </w:r>
-    </w:p>
-    <w:p>
-      <w:pPr>
-        <w:ind w:left="420" w:firstLine="420"/>
-      </w:pPr>
-      <w:r>
-        <w:t xml:space="preserve">//type </w:t>
-      </w:r>
-      <w:r>
-        <w:t>确定选择的模块</w:t>
-      </w:r>
-    </w:p>
-    <w:p>
-      <w:pPr>
-        <w:ind w:left="420" w:firstLine="420"/>
-      </w:pPr>
-      <w:r>
-        <w:rPr>
-          <w:rFonts w:hint="eastAsia"/>
-        </w:rPr>
-        <w:t>}</w:t>
-      </w:r>
-    </w:p>
-    <w:p>
-      <w:r>
-        <w:t>删除</w:t>
-      </w:r>
-      <w:r>
-        <w:rPr>
-          <w:rFonts w:hint="eastAsia"/>
-        </w:rPr>
-        <w:t>：</w:t>
-      </w:r>
-      <w:r>
-        <w:rPr>
-          <w:rFonts w:hint="eastAsia"/>
-        </w:rPr>
-        <w:t xml:space="preserve"> delete</w:t>
-      </w:r>
-      <w:r>
-        <w:t>peizhi(type){</w:t>
-      </w:r>
-    </w:p>
-    <w:p>
-      <w:pPr>
-        <w:ind w:left="420" w:firstLine="420"/>
-      </w:pPr>
-      <w:r>
-        <w:t xml:space="preserve">Type </w:t>
-      </w:r>
-      <w:r>
-        <w:t>同上</w:t>
-      </w:r>
-    </w:p>
-    <w:p>
-      <w:pPr>
-        <w:ind w:left="420" w:firstLine="420"/>
-      </w:pPr>
-      <w:r>
-        <w:t>}</w:t>
+        <w:ind w:left="420" w:firstLine="420"/>
+      </w:pPr>
+      <w:r>
+        <w:t>考虑是数组的情况</w:t>
+      </w:r>
+    </w:p>
+    <w:p>
+      <w:pPr>
+        <w:ind w:left="420" w:firstLine="420"/>
+        <w:rPr>
+          <w:rFonts w:hint="eastAsia"/>
+        </w:rPr>
+      </w:pPr>
+      <w:r>
+        <w:t>删除后</w:t>
       </w:r>
       <w:bookmarkStart w:id="0" w:name="_GoBack"/>
       <w:bookmarkEnd w:id="0"/>
-    </w:p>
-    <w:p>
-      <w:r>
-        <w:lastRenderedPageBreak/>
-        <w:t>修改</w:t>
-      </w:r>
-      <w:r>
-        <w:rPr>
-          <w:rFonts w:hint="eastAsia"/>
-        </w:rPr>
-        <w:t>=</w:t>
-      </w:r>
-      <w:r>
-        <w:t>删除</w:t>
-      </w:r>
-      <w:r>
-        <w:rPr>
-          <w:rFonts w:hint="eastAsia"/>
-        </w:rPr>
-        <w:t>+</w:t>
-      </w:r>
-      <w:r>
-        <w:rPr>
-          <w:rFonts w:hint="eastAsia"/>
-        </w:rPr>
-        <w:t>写入</w:t>
-      </w:r>
-    </w:p>
-    <w:p/>
-    <w:p>
-      <w:r>
-        <w:rPr>
-          <w:rFonts w:hint="eastAsia"/>
-        </w:rPr>
-        <w:t>6.</w:t>
-      </w:r>
-      <w:r>
-        <w:rPr>
-          <w:rFonts w:hint="eastAsia"/>
-        </w:rPr>
-        <w:t>分类：</w:t>
-      </w:r>
-      <w:r>
-        <w:rPr>
-          <w:rFonts w:hint="eastAsia"/>
-        </w:rPr>
-        <w:t>无</w:t>
-      </w:r>
-      <w:r>
-        <w:rPr>
-          <w:rFonts w:hint="eastAsia"/>
-        </w:rPr>
-        <w:t xml:space="preserve">ID </w:t>
-      </w:r>
-      <w:r>
-        <w:rPr>
-          <w:rFonts w:hint="eastAsia"/>
-        </w:rPr>
-        <w:t>直接</w:t>
-      </w:r>
-      <w:r>
-        <w:rPr>
-          <w:rFonts w:hint="eastAsia"/>
-        </w:rPr>
-        <w:t>type</w:t>
-      </w:r>
-      <w:r>
-        <w:rPr>
-          <w:rFonts w:hint="eastAsia"/>
-        </w:rPr>
-        <w:t>定位</w:t>
-      </w:r>
-    </w:p>
-    <w:p>
-      <w:r>
-        <w:t>写入</w:t>
-      </w:r>
-      <w:r>
-        <w:rPr>
-          <w:rFonts w:hint="eastAsia"/>
-        </w:rPr>
-        <w:t>：</w:t>
-      </w:r>
-      <w:r>
-        <w:rPr>
-          <w:rFonts w:hint="eastAsia"/>
-        </w:rPr>
-        <w:t xml:space="preserve"> </w:t>
-      </w:r>
-      <w:r>
-        <w:t xml:space="preserve"> createtype</w:t>
-      </w:r>
-      <w:r>
-        <w:rPr>
-          <w:rFonts w:hint="eastAsia"/>
-        </w:rPr>
-        <w:t>（）</w:t>
-      </w:r>
-      <w:r>
-        <w:rPr>
-          <w:rFonts w:hint="eastAsia"/>
-        </w:rPr>
-        <w:t>{</w:t>
-      </w:r>
-    </w:p>
-    <w:p>
-      <w:r>
-        <w:tab/>
-      </w:r>
-      <w:r>
-        <w:tab/>
-      </w:r>
-      <w:r>
-        <w:t>考虑已经存在的分类</w:t>
-      </w:r>
-    </w:p>
-    <w:p>
-      <w:pPr>
-        <w:ind w:left="420" w:firstLine="420"/>
-      </w:pPr>
-      <w:r>
-        <w:rPr>
-          <w:rFonts w:hint="eastAsia"/>
-        </w:rPr>
-        <w:t>}</w:t>
-      </w:r>
-    </w:p>
-    <w:p>
-      <w:r>
-        <w:t>读取</w:t>
-      </w:r>
-      <w:r>
-        <w:tab/>
-        <w:t>readtype</w:t>
-      </w:r>
-      <w:r>
-        <w:rPr>
-          <w:rFonts w:hint="eastAsia"/>
-        </w:rPr>
-        <w:t>（）</w:t>
-      </w:r>
-      <w:r>
-        <w:rPr>
-          <w:rFonts w:hint="eastAsia"/>
-        </w:rPr>
-        <w:t>{</w:t>
-      </w:r>
-    </w:p>
-    <w:p>
-      <w:pPr>
-        <w:ind w:left="420" w:firstLine="420"/>
-      </w:pPr>
-      <w:r>
-        <w:t>返回所有字段值</w:t>
-      </w:r>
-    </w:p>
-    <w:p>
-      <w:pPr>
-        <w:ind w:left="420" w:firstLine="420"/>
-      </w:pPr>
-      <w:r>
-        <w:rPr>
-          <w:rFonts w:hint="eastAsia"/>
-        </w:rPr>
-        <w:t>}</w:t>
-      </w:r>
-    </w:p>
-    <w:p>
-      <w:r>
-        <w:t>删除</w:t>
-      </w:r>
-      <w:r>
-        <w:rPr>
-          <w:rFonts w:hint="eastAsia"/>
-        </w:rPr>
-        <w:t>：</w:t>
-      </w:r>
-      <w:r>
-        <w:rPr>
-          <w:rFonts w:hint="eastAsia"/>
-        </w:rPr>
-        <w:t xml:space="preserve">  delete</w:t>
-      </w:r>
-      <w:r>
-        <w:rPr>
-          <w:rFonts w:hint="eastAsia"/>
-        </w:rPr>
-        <w:t>type</w:t>
-      </w:r>
-      <w:r>
-        <w:rPr>
-          <w:rFonts w:hint="eastAsia"/>
-        </w:rPr>
-        <w:t>（</w:t>
-      </w:r>
-      <w:r>
-        <w:rPr>
-          <w:rFonts w:hint="eastAsia"/>
-        </w:rPr>
-        <w:t>type</w:t>
-      </w:r>
-      <w:r>
-        <w:rPr>
-          <w:rFonts w:hint="eastAsia"/>
-        </w:rPr>
-        <w:t>）</w:t>
-      </w:r>
-      <w:r>
-        <w:rPr>
-          <w:rFonts w:hint="eastAsia"/>
-        </w:rPr>
-        <w:t>{</w:t>
-      </w:r>
-    </w:p>
-    <w:p>
-      <w:pPr>
-        <w:ind w:left="420" w:firstLine="420"/>
-      </w:pPr>
-      <w:r>
-        <w:rPr>
-          <w:rFonts w:hint="eastAsia"/>
-        </w:rPr>
-        <w:t>}</w:t>
-      </w:r>
-    </w:p>
-    <w:p>
-      <w:r>
-        <w:t>修改</w:t>
-      </w:r>
-      <w:r>
-        <w:rPr>
-          <w:rFonts w:hint="eastAsia"/>
-        </w:rPr>
-        <w:t xml:space="preserve">    changetype</w:t>
-      </w:r>
-      <w:r>
-        <w:rPr>
-          <w:rFonts w:hint="eastAsia"/>
-        </w:rPr>
-        <w:t>（）</w:t>
-      </w:r>
-      <w:r>
-        <w:rPr>
-          <w:rFonts w:hint="eastAsia"/>
-        </w:rPr>
-        <w:t>{</w:t>
-      </w:r>
-    </w:p>
-    <w:p>
-      <w:r>
-        <w:tab/>
-      </w:r>
-      <w:r>
-        <w:tab/>
-      </w:r>
-      <w:r>
-        <w:t>不允许改变名字</w:t>
-      </w:r>
-      <w:r>
-        <w:rPr>
-          <w:rFonts w:hint="eastAsia"/>
-        </w:rPr>
-        <w:t>。如果要改名字就删除重建</w:t>
-      </w:r>
-    </w:p>
-    <w:p>
-      <w:r>
-        <w:tab/>
-      </w:r>
-      <w:r>
-        <w:tab/>
-      </w:r>
-      <w:r>
-        <w:t>分类删除后所有原来分类的变为未分类</w:t>
-      </w:r>
-    </w:p>
-    <w:p>
-      <w:r>
-        <w:tab/>
-      </w:r>
-      <w:r>
-        <w:tab/>
-      </w:r>
-    </w:p>
-    <w:p>
-      <w:pPr>
-        <w:ind w:left="420" w:firstLine="420"/>
+      <w:r>
+        <w:t>确认滑动板和文章中的使用情况</w:t>
+      </w:r>
+    </w:p>
+    <w:p>
+      <w:pPr>
+        <w:ind w:left="420" w:firstLine="420"/>
+        <w:rPr>
+          <w:rFonts w:hint="eastAsia"/>
+        </w:rPr>
       </w:pPr>
       <w:r>
         <w:rPr>

</xml_diff>